<commit_message>
Arquitetura AWS e Azure
</commit_message>
<xml_diff>
--- a/Pesquisa.docx
+++ b/Pesquisa.docx
@@ -88,62 +88,20 @@
         <w:rPr>
           <w:rFonts w:ascii="Arial" w:hAnsi="Arial" w:cs="Arial"/>
         </w:rPr>
-        <w:t xml:space="preserve">Segurança: Proteger dados, sistemas e ativos. A AWS oferece serviços robustos (como IAM - </w:t>
-      </w:r>
-      <w:proofErr w:type="spellStart"/>
-      <w:r>
-        <w:rPr>
-          <w:rFonts w:ascii="Arial" w:hAnsi="Arial" w:cs="Arial"/>
-        </w:rPr>
-        <w:t>Identity</w:t>
-      </w:r>
-      <w:proofErr w:type="spellEnd"/>
-      <w:r>
-        <w:rPr>
-          <w:rFonts w:ascii="Arial" w:hAnsi="Arial" w:cs="Arial"/>
-        </w:rPr>
-        <w:t xml:space="preserve"> </w:t>
-      </w:r>
-      <w:proofErr w:type="spellStart"/>
-      <w:r>
-        <w:rPr>
-          <w:rFonts w:ascii="Arial" w:hAnsi="Arial" w:cs="Arial"/>
-        </w:rPr>
-        <w:t>and</w:t>
-      </w:r>
-      <w:proofErr w:type="spellEnd"/>
-      <w:r>
-        <w:rPr>
-          <w:rFonts w:ascii="Arial" w:hAnsi="Arial" w:cs="Arial"/>
-        </w:rPr>
-        <w:t xml:space="preserve"> Access Management) para gerenciar quem pode acessar o quê.</w:t>
-      </w:r>
-    </w:p>
-    <w:p>
-      <w:pPr>
-        <w:rPr>
-          <w:rFonts w:ascii="Arial" w:hAnsi="Arial" w:cs="Arial"/>
-        </w:rPr>
-      </w:pPr>
-      <w:r>
-        <w:rPr>
-          <w:rFonts w:ascii="Arial" w:hAnsi="Arial" w:cs="Arial"/>
-        </w:rPr>
-        <w:t xml:space="preserve">Confiabilidade: Capacidade de um sistema se recuperar de falhas e de atender à demanda. Isso é alcançado usando múltiplas </w:t>
-      </w:r>
-      <w:proofErr w:type="spellStart"/>
-      <w:r>
-        <w:rPr>
-          <w:rFonts w:ascii="Arial" w:hAnsi="Arial" w:cs="Arial"/>
-        </w:rPr>
-        <w:t>AZs</w:t>
-      </w:r>
-      <w:proofErr w:type="spellEnd"/>
-      <w:r>
-        <w:rPr>
-          <w:rFonts w:ascii="Arial" w:hAnsi="Arial" w:cs="Arial"/>
-        </w:rPr>
-        <w:t xml:space="preserve"> e mecanismos de recuperação de desastres.</w:t>
+        <w:t>Segurança: Proteger dados, sistemas e ativos. A AWS oferece serviços robustos (como IAM - Identity and Access Management) para gerenciar quem pode acessar o quê.</w:t>
+      </w:r>
+    </w:p>
+    <w:p>
+      <w:pPr>
+        <w:rPr>
+          <w:rFonts w:ascii="Arial" w:hAnsi="Arial" w:cs="Arial"/>
+        </w:rPr>
+      </w:pPr>
+      <w:r>
+        <w:rPr>
+          <w:rFonts w:ascii="Arial" w:hAnsi="Arial" w:cs="Arial"/>
+        </w:rPr>
+        <w:t>Confiabilidade: Capacidade de um sistema se recuperar de falhas e de atender à demanda. Isso é alcançado usando múltiplas AZs e mecanismos de recuperação de desastres.</w:t>
       </w:r>
     </w:p>
     <w:p>
@@ -169,35 +127,7 @@
         <w:rPr>
           <w:rFonts w:ascii="Arial" w:hAnsi="Arial" w:cs="Arial"/>
         </w:rPr>
-        <w:t>Otimização de Custos: Evitar custos desnecessários, pagando apenas pelos recursos realmente utilizados e escolhendo o tipo de serviço mais adequado (</w:t>
-      </w:r>
-      <w:proofErr w:type="spellStart"/>
-      <w:r>
-        <w:rPr>
-          <w:rFonts w:ascii="Arial" w:hAnsi="Arial" w:cs="Arial"/>
-        </w:rPr>
-        <w:t>ex</w:t>
-      </w:r>
-      <w:proofErr w:type="spellEnd"/>
-      <w:r>
-        <w:rPr>
-          <w:rFonts w:ascii="Arial" w:hAnsi="Arial" w:cs="Arial"/>
-        </w:rPr>
-        <w:t xml:space="preserve">: </w:t>
-      </w:r>
-      <w:proofErr w:type="spellStart"/>
-      <w:r>
-        <w:rPr>
-          <w:rFonts w:ascii="Arial" w:hAnsi="Arial" w:cs="Arial"/>
-        </w:rPr>
-        <w:t>Serveless</w:t>
-      </w:r>
-      <w:proofErr w:type="spellEnd"/>
-      <w:r>
-        <w:rPr>
-          <w:rFonts w:ascii="Arial" w:hAnsi="Arial" w:cs="Arial"/>
-        </w:rPr>
-        <w:t xml:space="preserve"> vs. Máquinas Virtuais).</w:t>
+        <w:t>Otimização de Custos: Evitar custos desnecessários, pagando apenas pelos recursos realmente utilizados e escolhendo o tipo de serviço mais adequado (ex: Serveless vs. Máquinas Virtuais).</w:t>
       </w:r>
     </w:p>
     <w:p>
@@ -240,63 +170,7 @@
         <w:rPr>
           <w:rFonts w:ascii="Arial" w:hAnsi="Arial" w:cs="Arial"/>
         </w:rPr>
-        <w:t xml:space="preserve">Elasticidade e Escalabilidade: Usar serviços como </w:t>
-      </w:r>
-      <w:proofErr w:type="spellStart"/>
-      <w:r>
-        <w:rPr>
-          <w:rFonts w:ascii="Arial" w:hAnsi="Arial" w:cs="Arial"/>
-        </w:rPr>
-        <w:t>Amazon</w:t>
-      </w:r>
-      <w:proofErr w:type="spellEnd"/>
-      <w:r>
-        <w:rPr>
-          <w:rFonts w:ascii="Arial" w:hAnsi="Arial" w:cs="Arial"/>
-        </w:rPr>
-        <w:t xml:space="preserve"> EC2 Auto </w:t>
-      </w:r>
-      <w:proofErr w:type="spellStart"/>
-      <w:r>
-        <w:rPr>
-          <w:rFonts w:ascii="Arial" w:hAnsi="Arial" w:cs="Arial"/>
-        </w:rPr>
-        <w:t>Scaling</w:t>
-      </w:r>
-      <w:proofErr w:type="spellEnd"/>
-      <w:r>
-        <w:rPr>
-          <w:rFonts w:ascii="Arial" w:hAnsi="Arial" w:cs="Arial"/>
-        </w:rPr>
-        <w:t xml:space="preserve"> e </w:t>
-      </w:r>
-      <w:proofErr w:type="spellStart"/>
-      <w:r>
-        <w:rPr>
-          <w:rFonts w:ascii="Arial" w:hAnsi="Arial" w:cs="Arial"/>
-        </w:rPr>
-        <w:t>Load</w:t>
-      </w:r>
-      <w:proofErr w:type="spellEnd"/>
-      <w:r>
-        <w:rPr>
-          <w:rFonts w:ascii="Arial" w:hAnsi="Arial" w:cs="Arial"/>
-        </w:rPr>
-        <w:t xml:space="preserve"> </w:t>
-      </w:r>
-      <w:proofErr w:type="spellStart"/>
-      <w:r>
-        <w:rPr>
-          <w:rFonts w:ascii="Arial" w:hAnsi="Arial" w:cs="Arial"/>
-        </w:rPr>
-        <w:t>Balancers</w:t>
-      </w:r>
-      <w:proofErr w:type="spellEnd"/>
-      <w:r>
-        <w:rPr>
-          <w:rFonts w:ascii="Arial" w:hAnsi="Arial" w:cs="Arial"/>
-        </w:rPr>
-        <w:t xml:space="preserve"> para aumentar ou diminuir automaticamente a capacidade de recursos em resposta ao tráfego.</w:t>
+        <w:t>Elasticidade e Escalabilidade: Usar serviços como Amazon EC2 Auto Scaling e Load Balancers para aumentar ou diminuir automaticamente a capacidade de recursos em resposta ao tráfego.</w:t>
       </w:r>
     </w:p>
     <w:p>
@@ -309,21 +183,12 @@
           <w:rFonts w:ascii="Arial" w:hAnsi="Arial" w:cs="Arial"/>
         </w:rPr>
       </w:pPr>
-      <w:proofErr w:type="spellStart"/>
-      <w:r>
-        <w:rPr>
-          <w:rFonts w:ascii="Arial" w:hAnsi="Arial" w:cs="Arial"/>
-        </w:rPr>
-        <w:t>Decoupling</w:t>
-      </w:r>
-      <w:proofErr w:type="spellEnd"/>
-      <w:r>
-        <w:rPr>
-          <w:rFonts w:ascii="Arial" w:hAnsi="Arial" w:cs="Arial"/>
-        </w:rPr>
-        <w:t xml:space="preserve"> (Desacoplamento): Separar componentes do sistema para que uma falha em uma parte não derrube o todo. É comum usar serviços de fila (SQS) ou serviços </w:t>
-      </w:r>
-      <w:proofErr w:type="spellStart"/>
+      <w:r>
+        <w:rPr>
+          <w:rFonts w:ascii="Arial" w:hAnsi="Arial" w:cs="Arial"/>
+        </w:rPr>
+        <w:t xml:space="preserve">Decoupling (Desacoplamento): Separar componentes do sistema para que uma falha em uma parte não derrube o todo. É comum usar serviços de fila (SQS) ou serviços </w:t>
+      </w:r>
       <w:r>
         <w:rPr>
           <w:rFonts w:ascii="Arial" w:hAnsi="Arial" w:cs="Arial"/>
@@ -332,7 +197,6 @@
         </w:rPr>
         <w:t>serverless</w:t>
       </w:r>
-      <w:proofErr w:type="spellEnd"/>
       <w:r>
         <w:rPr>
           <w:rFonts w:ascii="Arial" w:hAnsi="Arial" w:cs="Arial"/>
@@ -356,7 +220,6 @@
         </w:rPr>
         <w:t xml:space="preserve">Uso de Serviços Gerenciados: Priorizar serviços onde a AWS gerencia a infraestrutura subjacente (como bancos de dados RDS, ou serviços </w:t>
       </w:r>
-      <w:proofErr w:type="spellStart"/>
       <w:r>
         <w:rPr>
           <w:rFonts w:ascii="Arial" w:hAnsi="Arial" w:cs="Arial"/>
@@ -365,7 +228,6 @@
         </w:rPr>
         <w:t>serverless</w:t>
       </w:r>
-      <w:proofErr w:type="spellEnd"/>
       <w:r>
         <w:rPr>
           <w:rFonts w:ascii="Arial" w:hAnsi="Arial" w:cs="Arial"/>
@@ -400,34 +262,12 @@
           <w:rFonts w:ascii="Arial" w:hAnsi="Arial" w:cs="Arial"/>
         </w:rPr>
       </w:pPr>
-      <w:proofErr w:type="spellStart"/>
       <w:r>
         <w:rPr>
           <w:rFonts w:ascii="Arial" w:hAnsi="Arial" w:cs="Arial"/>
         </w:rPr>
         <w:lastRenderedPageBreak/>
-        <w:t>Microsserviços</w:t>
-      </w:r>
-      <w:proofErr w:type="spellEnd"/>
-      <w:r>
-        <w:rPr>
-          <w:rFonts w:ascii="Arial" w:hAnsi="Arial" w:cs="Arial"/>
-        </w:rPr>
-        <w:t xml:space="preserve">: Dividir a aplicação em serviços menores e independentes (frequentemente usando </w:t>
-      </w:r>
-      <w:proofErr w:type="spellStart"/>
-      <w:r>
-        <w:rPr>
-          <w:rFonts w:ascii="Arial" w:hAnsi="Arial" w:cs="Arial"/>
-        </w:rPr>
-        <w:t>Amazon</w:t>
-      </w:r>
-      <w:proofErr w:type="spellEnd"/>
-      <w:r>
-        <w:rPr>
-          <w:rFonts w:ascii="Arial" w:hAnsi="Arial" w:cs="Arial"/>
-        </w:rPr>
-        <w:t xml:space="preserve"> ECS ou EKS para contêineres).</w:t>
+        <w:t>Microsserviços: Dividir a aplicação em serviços menores e independentes (frequentemente usando Amazon ECS ou EKS para contêineres).</w:t>
       </w:r>
     </w:p>
     <w:p>
@@ -440,19 +280,11 @@
           <w:rFonts w:ascii="Arial" w:hAnsi="Arial" w:cs="Arial"/>
         </w:rPr>
       </w:pPr>
-      <w:proofErr w:type="spellStart"/>
-      <w:r>
-        <w:rPr>
-          <w:rFonts w:ascii="Arial" w:hAnsi="Arial" w:cs="Arial"/>
-        </w:rPr>
-        <w:t>Serverless</w:t>
-      </w:r>
-      <w:proofErr w:type="spellEnd"/>
-      <w:r>
-        <w:rPr>
-          <w:rFonts w:ascii="Arial" w:hAnsi="Arial" w:cs="Arial"/>
-        </w:rPr>
-        <w:t>: Usar funções AWS Lambda e API Gateway para executar código sem gerenciar servidores.</w:t>
+      <w:r>
+        <w:rPr>
+          <w:rFonts w:ascii="Arial" w:hAnsi="Arial" w:cs="Arial"/>
+        </w:rPr>
+        <w:t>Serverless: Usar funções AWS Lambda e API Gateway para executar código sem gerenciar servidores.</w:t>
       </w:r>
     </w:p>
     <w:p>
@@ -469,21 +301,7 @@
         <w:rPr>
           <w:rFonts w:ascii="Arial" w:hAnsi="Arial" w:cs="Arial"/>
         </w:rPr>
-        <w:t xml:space="preserve">Data Lake: Centralizar grandes volumes de dados brutos e estruturados no </w:t>
-      </w:r>
-      <w:proofErr w:type="spellStart"/>
-      <w:r>
-        <w:rPr>
-          <w:rFonts w:ascii="Arial" w:hAnsi="Arial" w:cs="Arial"/>
-        </w:rPr>
-        <w:t>Amazon</w:t>
-      </w:r>
-      <w:proofErr w:type="spellEnd"/>
-      <w:r>
-        <w:rPr>
-          <w:rFonts w:ascii="Arial" w:hAnsi="Arial" w:cs="Arial"/>
-        </w:rPr>
-        <w:t xml:space="preserve"> S3 para análise (Arquitetura de Dados em Camadas).</w:t>
+        <w:t>Data Lake: Centralizar grandes volumes de dados brutos e estruturados no Amazon S3 para análise (Arquitetura de Dados em Camadas).</w:t>
       </w:r>
     </w:p>
     <w:p>
@@ -515,21 +333,7 @@
         <w:rPr>
           <w:rFonts w:ascii="Arial" w:hAnsi="Arial" w:cs="Arial"/>
         </w:rPr>
-        <w:t>Alcance Global: Infraestrutura em várias Regiões/</w:t>
-      </w:r>
-      <w:proofErr w:type="spellStart"/>
-      <w:r>
-        <w:rPr>
-          <w:rFonts w:ascii="Arial" w:hAnsi="Arial" w:cs="Arial"/>
-        </w:rPr>
-        <w:t>AZs</w:t>
-      </w:r>
-      <w:proofErr w:type="spellEnd"/>
-      <w:r>
-        <w:rPr>
-          <w:rFonts w:ascii="Arial" w:hAnsi="Arial" w:cs="Arial"/>
-        </w:rPr>
-        <w:t>.</w:t>
+        <w:t>Alcance Global: Infraestrutura em várias Regiões/AZs.</w:t>
       </w:r>
     </w:p>
     <w:p>
@@ -576,264 +380,176 @@
         </w:rPr>
         <w:t xml:space="preserve">Otimização de Custos: Modelo </w:t>
       </w:r>
-      <w:proofErr w:type="spellStart"/>
       <w:r>
         <w:rPr>
           <w:rFonts w:ascii="Arial" w:hAnsi="Arial" w:cs="Arial"/>
           <w:i/>
           <w:iCs/>
         </w:rPr>
-        <w:t>Pay</w:t>
-      </w:r>
-      <w:proofErr w:type="spellEnd"/>
+        <w:t>Pay-as-you-go</w:t>
+      </w:r>
+      <w:r>
+        <w:rPr>
+          <w:rFonts w:ascii="Arial" w:hAnsi="Arial" w:cs="Arial"/>
+        </w:rPr>
+        <w:t>, sem CAPEX inicial.</w:t>
+      </w:r>
+    </w:p>
+    <w:p>
+      <w:pPr>
+        <w:rPr>
+          <w:rFonts w:ascii="Arial" w:hAnsi="Arial" w:cs="Arial"/>
+        </w:rPr>
+      </w:pPr>
+      <w:r>
+        <w:rPr>
+          <w:rFonts w:ascii="Arial" w:hAnsi="Arial" w:cs="Arial"/>
+        </w:rPr>
+        <w:t>Custo Inesperado: O modelo de preços pode se tornar complexo ou caro sem monitoramento rigoroso.</w:t>
+      </w:r>
+    </w:p>
+    <w:p>
+      <w:pPr>
+        <w:rPr>
+          <w:rFonts w:ascii="Arial" w:hAnsi="Arial" w:cs="Arial"/>
+        </w:rPr>
+      </w:pPr>
+      <w:r>
+        <w:rPr>
+          <w:rFonts w:ascii="Arial" w:hAnsi="Arial" w:cs="Arial"/>
+        </w:rPr>
+        <w:t>Operação</w:t>
+      </w:r>
+      <w:r>
+        <w:rPr>
+          <w:rFonts w:ascii="Arial" w:hAnsi="Arial" w:cs="Arial"/>
+        </w:rPr>
+        <w:t>:</w:t>
+      </w:r>
+    </w:p>
+    <w:p>
+      <w:pPr>
+        <w:rPr>
+          <w:rFonts w:ascii="Arial" w:hAnsi="Arial" w:cs="Arial"/>
+        </w:rPr>
+      </w:pPr>
+      <w:r>
+        <w:rPr>
+          <w:rFonts w:ascii="Arial" w:hAnsi="Arial" w:cs="Arial"/>
+        </w:rPr>
+        <w:t>Alta Disponibilidade/Confiabilidade: Graças ao design de Regiões/AZs.</w:t>
+      </w:r>
+    </w:p>
+    <w:p>
+      <w:pPr>
+        <w:rPr>
+          <w:rFonts w:ascii="Arial" w:hAnsi="Arial" w:cs="Arial"/>
+        </w:rPr>
+      </w:pPr>
+      <w:r>
+        <w:rPr>
+          <w:rFonts w:ascii="Arial" w:hAnsi="Arial" w:cs="Arial"/>
+        </w:rPr>
+        <w:t>Dependência de Internet: Acesso e desempenho dependem de uma conexão estável.</w:t>
+      </w:r>
+    </w:p>
+    <w:p>
+      <w:pPr>
+        <w:rPr>
+          <w:rFonts w:ascii="Arial" w:hAnsi="Arial" w:cs="Arial"/>
+        </w:rPr>
+      </w:pPr>
+      <w:r>
+        <w:rPr>
+          <w:rFonts w:ascii="Arial" w:hAnsi="Arial" w:cs="Arial"/>
+        </w:rPr>
+        <w:t>Inovação</w:t>
+      </w:r>
+      <w:r>
+        <w:rPr>
+          <w:rFonts w:ascii="Arial" w:hAnsi="Arial" w:cs="Arial"/>
+        </w:rPr>
+        <w:t>:</w:t>
+      </w:r>
+    </w:p>
+    <w:p>
+      <w:pPr>
+        <w:rPr>
+          <w:rFonts w:ascii="Arial" w:hAnsi="Arial" w:cs="Arial"/>
+        </w:rPr>
+      </w:pPr>
+      <w:r>
+        <w:rPr>
+          <w:rFonts w:ascii="Arial" w:hAnsi="Arial" w:cs="Arial"/>
+        </w:rPr>
+        <w:t>Flexibilidade e Inovação: Ampla gama de serviços e lançamento constante de novos recursos.</w:t>
+      </w:r>
+    </w:p>
+    <w:p>
+      <w:pPr>
+        <w:rPr>
+          <w:rFonts w:ascii="Arial" w:hAnsi="Arial" w:cs="Arial"/>
+        </w:rPr>
+      </w:pPr>
+      <w:r>
+        <w:rPr>
+          <w:rFonts w:ascii="Arial" w:hAnsi="Arial" w:cs="Arial"/>
+        </w:rPr>
+        <w:t>Vendor Lock-in (Apego ao Fornecedor): Migrar para outro provedor pode ser difícil e caro após grande investimento na AWS.</w:t>
+      </w:r>
+    </w:p>
+    <w:p>
+      <w:pPr>
+        <w:rPr>
+          <w:rFonts w:ascii="Arial" w:hAnsi="Arial" w:cs="Arial"/>
+        </w:rPr>
+      </w:pPr>
+      <w:r>
+        <w:rPr>
+          <w:rFonts w:ascii="Arial" w:hAnsi="Arial" w:cs="Arial"/>
+        </w:rPr>
+        <w:t>Segurança</w:t>
+      </w:r>
+      <w:r>
+        <w:rPr>
+          <w:rFonts w:ascii="Arial" w:hAnsi="Arial" w:cs="Arial"/>
+        </w:rPr>
+        <w:t>:</w:t>
+      </w:r>
+    </w:p>
+    <w:p>
+      <w:pPr>
+        <w:rPr>
+          <w:rFonts w:ascii="Arial" w:hAnsi="Arial" w:cs="Arial"/>
+        </w:rPr>
+      </w:pPr>
+      <w:r>
+        <w:rPr>
+          <w:rFonts w:ascii="Arial" w:hAnsi="Arial" w:cs="Arial"/>
+        </w:rPr>
+        <w:t>Segurança Robusta: Medidas de segurança de alto nível e conformidade com regulamentações globais.</w:t>
+      </w:r>
+    </w:p>
+    <w:p>
+      <w:pPr>
+        <w:rPr>
+          <w:rFonts w:ascii="Arial" w:hAnsi="Arial" w:cs="Arial"/>
+        </w:rPr>
+      </w:pPr>
+      <w:r>
+        <w:rPr>
+          <w:rFonts w:ascii="Arial" w:hAnsi="Arial" w:cs="Arial"/>
+        </w:rPr>
+        <w:t xml:space="preserve">Preocupações de Segurança: A Segurança é uma Responsabilidade Compartilhada. Você é responsável por configurar corretamente os serviços (ex: IAM e </w:t>
+      </w:r>
       <w:r>
         <w:rPr>
           <w:rFonts w:ascii="Arial" w:hAnsi="Arial" w:cs="Arial"/>
           <w:i/>
           <w:iCs/>
         </w:rPr>
-        <w:t>-as-</w:t>
-      </w:r>
-      <w:proofErr w:type="spellStart"/>
-      <w:r>
-        <w:rPr>
-          <w:rFonts w:ascii="Arial" w:hAnsi="Arial" w:cs="Arial"/>
-          <w:i/>
-          <w:iCs/>
-        </w:rPr>
-        <w:t>you</w:t>
-      </w:r>
-      <w:proofErr w:type="spellEnd"/>
-      <w:r>
-        <w:rPr>
-          <w:rFonts w:ascii="Arial" w:hAnsi="Arial" w:cs="Arial"/>
-          <w:i/>
-          <w:iCs/>
-        </w:rPr>
-        <w:t>-go</w:t>
-      </w:r>
-      <w:r>
-        <w:rPr>
-          <w:rFonts w:ascii="Arial" w:hAnsi="Arial" w:cs="Arial"/>
-        </w:rPr>
-        <w:t>, sem CAPEX inicial.</w:t>
-      </w:r>
-    </w:p>
-    <w:p>
-      <w:pPr>
-        <w:rPr>
-          <w:rFonts w:ascii="Arial" w:hAnsi="Arial" w:cs="Arial"/>
-        </w:rPr>
-      </w:pPr>
-      <w:r>
-        <w:rPr>
-          <w:rFonts w:ascii="Arial" w:hAnsi="Arial" w:cs="Arial"/>
-        </w:rPr>
-        <w:t>Custo Inesperado: O modelo de preços pode se tornar complexo ou caro sem monitoramento rigoroso.</w:t>
-      </w:r>
-    </w:p>
-    <w:p>
-      <w:pPr>
-        <w:rPr>
-          <w:rFonts w:ascii="Arial" w:hAnsi="Arial" w:cs="Arial"/>
-        </w:rPr>
-      </w:pPr>
-      <w:r>
-        <w:rPr>
-          <w:rFonts w:ascii="Arial" w:hAnsi="Arial" w:cs="Arial"/>
-        </w:rPr>
-        <w:t>Operação</w:t>
-      </w:r>
-      <w:r>
-        <w:rPr>
-          <w:rFonts w:ascii="Arial" w:hAnsi="Arial" w:cs="Arial"/>
-        </w:rPr>
-        <w:t>:</w:t>
-      </w:r>
-    </w:p>
-    <w:p>
-      <w:pPr>
-        <w:rPr>
-          <w:rFonts w:ascii="Arial" w:hAnsi="Arial" w:cs="Arial"/>
-        </w:rPr>
-      </w:pPr>
-      <w:r>
-        <w:rPr>
-          <w:rFonts w:ascii="Arial" w:hAnsi="Arial" w:cs="Arial"/>
-        </w:rPr>
-        <w:t>Alta Disponibilidade/Confiabilidade: Graças ao design de Regiões/</w:t>
-      </w:r>
-      <w:proofErr w:type="spellStart"/>
-      <w:r>
-        <w:rPr>
-          <w:rFonts w:ascii="Arial" w:hAnsi="Arial" w:cs="Arial"/>
-        </w:rPr>
-        <w:t>AZs</w:t>
-      </w:r>
-      <w:proofErr w:type="spellEnd"/>
-      <w:r>
-        <w:rPr>
-          <w:rFonts w:ascii="Arial" w:hAnsi="Arial" w:cs="Arial"/>
-        </w:rPr>
-        <w:t>.</w:t>
-      </w:r>
-    </w:p>
-    <w:p>
-      <w:pPr>
-        <w:rPr>
-          <w:rFonts w:ascii="Arial" w:hAnsi="Arial" w:cs="Arial"/>
-        </w:rPr>
-      </w:pPr>
-      <w:r>
-        <w:rPr>
-          <w:rFonts w:ascii="Arial" w:hAnsi="Arial" w:cs="Arial"/>
-        </w:rPr>
-        <w:t>Dependência de Internet: Acesso e desempenho dependem de uma conexão estável.</w:t>
-      </w:r>
-    </w:p>
-    <w:p>
-      <w:pPr>
-        <w:rPr>
-          <w:rFonts w:ascii="Arial" w:hAnsi="Arial" w:cs="Arial"/>
-        </w:rPr>
-      </w:pPr>
-      <w:r>
-        <w:rPr>
-          <w:rFonts w:ascii="Arial" w:hAnsi="Arial" w:cs="Arial"/>
-        </w:rPr>
-        <w:t>Inovação</w:t>
-      </w:r>
-      <w:r>
-        <w:rPr>
-          <w:rFonts w:ascii="Arial" w:hAnsi="Arial" w:cs="Arial"/>
-        </w:rPr>
-        <w:t>:</w:t>
-      </w:r>
-    </w:p>
-    <w:p>
-      <w:pPr>
-        <w:rPr>
-          <w:rFonts w:ascii="Arial" w:hAnsi="Arial" w:cs="Arial"/>
-        </w:rPr>
-      </w:pPr>
-      <w:r>
-        <w:rPr>
-          <w:rFonts w:ascii="Arial" w:hAnsi="Arial" w:cs="Arial"/>
-        </w:rPr>
-        <w:t>Flexibilidade e Inovação: Ampla gama de serviços e lançamento constante de novos recursos.</w:t>
-      </w:r>
-    </w:p>
-    <w:p>
-      <w:pPr>
-        <w:rPr>
-          <w:rFonts w:ascii="Arial" w:hAnsi="Arial" w:cs="Arial"/>
-        </w:rPr>
-      </w:pPr>
-      <w:proofErr w:type="spellStart"/>
-      <w:r>
-        <w:rPr>
-          <w:rFonts w:ascii="Arial" w:hAnsi="Arial" w:cs="Arial"/>
-        </w:rPr>
-        <w:t>Vendor</w:t>
-      </w:r>
-      <w:proofErr w:type="spellEnd"/>
-      <w:r>
-        <w:rPr>
-          <w:rFonts w:ascii="Arial" w:hAnsi="Arial" w:cs="Arial"/>
-        </w:rPr>
-        <w:t xml:space="preserve"> </w:t>
-      </w:r>
-      <w:proofErr w:type="spellStart"/>
-      <w:r>
-        <w:rPr>
-          <w:rFonts w:ascii="Arial" w:hAnsi="Arial" w:cs="Arial"/>
-        </w:rPr>
-        <w:t>Lock</w:t>
-      </w:r>
-      <w:proofErr w:type="spellEnd"/>
-      <w:r>
-        <w:rPr>
-          <w:rFonts w:ascii="Arial" w:hAnsi="Arial" w:cs="Arial"/>
-        </w:rPr>
-        <w:t>-in (Apego ao Fornecedor): Migrar para outro provedor pode ser difícil e caro após grande investimento na AWS.</w:t>
-      </w:r>
-    </w:p>
-    <w:p>
-      <w:pPr>
-        <w:rPr>
-          <w:rFonts w:ascii="Arial" w:hAnsi="Arial" w:cs="Arial"/>
-        </w:rPr>
-      </w:pPr>
-      <w:r>
-        <w:rPr>
-          <w:rFonts w:ascii="Arial" w:hAnsi="Arial" w:cs="Arial"/>
-        </w:rPr>
-        <w:t>Segurança</w:t>
-      </w:r>
-      <w:r>
-        <w:rPr>
-          <w:rFonts w:ascii="Arial" w:hAnsi="Arial" w:cs="Arial"/>
-        </w:rPr>
-        <w:t>:</w:t>
-      </w:r>
-    </w:p>
-    <w:p>
-      <w:pPr>
-        <w:rPr>
-          <w:rFonts w:ascii="Arial" w:hAnsi="Arial" w:cs="Arial"/>
-        </w:rPr>
-      </w:pPr>
-      <w:r>
-        <w:rPr>
-          <w:rFonts w:ascii="Arial" w:hAnsi="Arial" w:cs="Arial"/>
-        </w:rPr>
-        <w:t>Segurança Robusta: Medidas de segurança de alto nível e conformidade com regulamentações globais.</w:t>
-      </w:r>
-    </w:p>
-    <w:p>
-      <w:pPr>
-        <w:rPr>
-          <w:rFonts w:ascii="Arial" w:hAnsi="Arial" w:cs="Arial"/>
-        </w:rPr>
-      </w:pPr>
-      <w:r>
-        <w:rPr>
-          <w:rFonts w:ascii="Arial" w:hAnsi="Arial" w:cs="Arial"/>
-        </w:rPr>
-        <w:t>Preocupações de Segurança: A Segurança é uma Responsabilidade Compartilhada. Você é responsável por configurar corretamente os serviços (</w:t>
-      </w:r>
-      <w:proofErr w:type="spellStart"/>
-      <w:r>
-        <w:rPr>
-          <w:rFonts w:ascii="Arial" w:hAnsi="Arial" w:cs="Arial"/>
-        </w:rPr>
-        <w:t>ex</w:t>
-      </w:r>
-      <w:proofErr w:type="spellEnd"/>
-      <w:r>
-        <w:rPr>
-          <w:rFonts w:ascii="Arial" w:hAnsi="Arial" w:cs="Arial"/>
-        </w:rPr>
-        <w:t xml:space="preserve">: IAM e </w:t>
-      </w:r>
-      <w:r>
-        <w:rPr>
-          <w:rFonts w:ascii="Arial" w:hAnsi="Arial" w:cs="Arial"/>
-          <w:i/>
-          <w:iCs/>
-        </w:rPr>
-        <w:t xml:space="preserve">Security </w:t>
-      </w:r>
-      <w:proofErr w:type="spellStart"/>
-      <w:r>
-        <w:rPr>
-          <w:rFonts w:ascii="Arial" w:hAnsi="Arial" w:cs="Arial"/>
-          <w:i/>
-          <w:iCs/>
-        </w:rPr>
-        <w:t>Groups</w:t>
-      </w:r>
-      <w:proofErr w:type="spellEnd"/>
+        <w:t>Security Groups</w:t>
+      </w:r>
       <w:r>
         <w:rPr>
           <w:rFonts w:ascii="Arial" w:hAnsi="Arial" w:cs="Arial"/>
@@ -894,31 +610,41 @@
           <w:b/>
           <w:bCs/>
         </w:rPr>
-        <w:t>Zonas de Disponibilidade (</w:t>
-      </w:r>
-      <w:proofErr w:type="spellStart"/>
+        <w:t>Zonas de Disponibilidade (AZs)</w:t>
+      </w:r>
+      <w:r>
+        <w:rPr>
+          <w:rFonts w:ascii="Arial" w:hAnsi="Arial" w:cs="Arial"/>
+        </w:rPr>
+        <w:t xml:space="preserve"> isoladas fisicamente, um design crucial para garantir alta disponibilidade e resiliência contra falhas localizadas. O funcionamento do Azure se baseia nos modelos de serviço da nuvem, oferecendo </w:t>
+      </w:r>
       <w:r>
         <w:rPr>
           <w:rFonts w:ascii="Arial" w:hAnsi="Arial" w:cs="Arial"/>
           <w:b/>
           <w:bCs/>
         </w:rPr>
-        <w:t>AZs</w:t>
-      </w:r>
-      <w:proofErr w:type="spellEnd"/>
+        <w:t>IaaS</w:t>
+      </w:r>
+      <w:r>
+        <w:rPr>
+          <w:rFonts w:ascii="Arial" w:hAnsi="Arial" w:cs="Arial"/>
+        </w:rPr>
+        <w:t xml:space="preserve"> (Infraestrutura como Serviço) com máquinas virtuais, </w:t>
+      </w:r>
       <w:r>
         <w:rPr>
           <w:rFonts w:ascii="Arial" w:hAnsi="Arial" w:cs="Arial"/>
           <w:b/>
           <w:bCs/>
         </w:rPr>
-        <w:t>)</w:t>
-      </w:r>
-      <w:r>
-        <w:rPr>
-          <w:rFonts w:ascii="Arial" w:hAnsi="Arial" w:cs="Arial"/>
-        </w:rPr>
-        <w:t xml:space="preserve"> isoladas fisicamente, um design crucial para garantir alta disponibilidade e resiliência contra falhas localizadas. O funcionamento do Azure se baseia nos modelos de serviço da nuvem, oferecendo </w:t>
+        <w:t>PaaS</w:t>
+      </w:r>
+      <w:r>
+        <w:rPr>
+          <w:rFonts w:ascii="Arial" w:hAnsi="Arial" w:cs="Arial"/>
+        </w:rPr>
+        <w:t xml:space="preserve"> (Plataforma como Serviço) como o Azure App Service, onde a Microsoft gerencia o sistema operacional, e </w:t>
       </w:r>
       <w:r>
         <w:rPr>
@@ -926,13 +652,13 @@
           <w:b/>
           <w:bCs/>
         </w:rPr>
-        <w:t>IaaS</w:t>
-      </w:r>
-      <w:r>
-        <w:rPr>
-          <w:rFonts w:ascii="Arial" w:hAnsi="Arial" w:cs="Arial"/>
-        </w:rPr>
-        <w:t xml:space="preserve"> (Infraestrutura como Serviço) com máquinas virtuais, </w:t>
+        <w:t>SaaS</w:t>
+      </w:r>
+      <w:r>
+        <w:rPr>
+          <w:rFonts w:ascii="Arial" w:hAnsi="Arial" w:cs="Arial"/>
+        </w:rPr>
+        <w:t xml:space="preserve"> (Software como Serviço), como o Microsoft 365. Para guiar o desenvolvimento e a operação, a arquitetura segue o </w:t>
       </w:r>
       <w:r>
         <w:rPr>
@@ -940,13 +666,13 @@
           <w:b/>
           <w:bCs/>
         </w:rPr>
-        <w:t>PaaS</w:t>
-      </w:r>
-      <w:r>
-        <w:rPr>
-          <w:rFonts w:ascii="Arial" w:hAnsi="Arial" w:cs="Arial"/>
-        </w:rPr>
-        <w:t xml:space="preserve"> (Plataforma como Serviço) como o Azure App Service, onde a Microsoft gerencia o sistema operacional, e </w:t>
+        <w:t>Azure Well-Architected Framework</w:t>
+      </w:r>
+      <w:r>
+        <w:rPr>
+          <w:rFonts w:ascii="Arial" w:hAnsi="Arial" w:cs="Arial"/>
+        </w:rPr>
+        <w:t xml:space="preserve">, que estabelece princípios essenciais como </w:t>
       </w:r>
       <w:r>
         <w:rPr>
@@ -954,13 +680,13 @@
           <w:b/>
           <w:bCs/>
         </w:rPr>
-        <w:t>SaaS</w:t>
-      </w:r>
-      <w:r>
-        <w:rPr>
-          <w:rFonts w:ascii="Arial" w:hAnsi="Arial" w:cs="Arial"/>
-        </w:rPr>
-        <w:t xml:space="preserve"> (Software como Serviço), como o Microsoft 365. Para guiar o desenvolvimento e a operação, a arquitetura segue o </w:t>
+        <w:t>Confiabilidade</w:t>
+      </w:r>
+      <w:r>
+        <w:rPr>
+          <w:rFonts w:ascii="Arial" w:hAnsi="Arial" w:cs="Arial"/>
+        </w:rPr>
+        <w:t xml:space="preserve">, </w:t>
       </w:r>
       <w:r>
         <w:rPr>
@@ -968,31 +694,41 @@
           <w:b/>
           <w:bCs/>
         </w:rPr>
-        <w:t xml:space="preserve">Azure </w:t>
-      </w:r>
-      <w:proofErr w:type="spellStart"/>
+        <w:t>Segurança</w:t>
+      </w:r>
+      <w:r>
+        <w:rPr>
+          <w:rFonts w:ascii="Arial" w:hAnsi="Arial" w:cs="Arial"/>
+        </w:rPr>
+        <w:t xml:space="preserve"> (fortemente ligada ao Azure Active Directory), </w:t>
+      </w:r>
       <w:r>
         <w:rPr>
           <w:rFonts w:ascii="Arial" w:hAnsi="Arial" w:cs="Arial"/>
           <w:b/>
           <w:bCs/>
         </w:rPr>
-        <w:t>Well-Architected</w:t>
-      </w:r>
-      <w:proofErr w:type="spellEnd"/>
+        <w:t>Otimização de Custos</w:t>
+      </w:r>
+      <w:r>
+        <w:rPr>
+          <w:rFonts w:ascii="Arial" w:hAnsi="Arial" w:cs="Arial"/>
+        </w:rPr>
+        <w:t xml:space="preserve">, </w:t>
+      </w:r>
       <w:r>
         <w:rPr>
           <w:rFonts w:ascii="Arial" w:hAnsi="Arial" w:cs="Arial"/>
           <w:b/>
           <w:bCs/>
         </w:rPr>
-        <w:t xml:space="preserve"> Framework</w:t>
-      </w:r>
-      <w:r>
-        <w:rPr>
-          <w:rFonts w:ascii="Arial" w:hAnsi="Arial" w:cs="Arial"/>
-        </w:rPr>
-        <w:t xml:space="preserve">, que estabelece princípios essenciais como </w:t>
+        <w:t>Excelência Operacional</w:t>
+      </w:r>
+      <w:r>
+        <w:rPr>
+          <w:rFonts w:ascii="Arial" w:hAnsi="Arial" w:cs="Arial"/>
+        </w:rPr>
+        <w:t xml:space="preserve"> e </w:t>
       </w:r>
       <w:r>
         <w:rPr>
@@ -1000,13 +736,13 @@
           <w:b/>
           <w:bCs/>
         </w:rPr>
-        <w:t>Confiabilidade</w:t>
-      </w:r>
-      <w:r>
-        <w:rPr>
-          <w:rFonts w:ascii="Arial" w:hAnsi="Arial" w:cs="Arial"/>
-        </w:rPr>
-        <w:t xml:space="preserve">, </w:t>
+        <w:t>Eficiência de Desempenho</w:t>
+      </w:r>
+      <w:r>
+        <w:rPr>
+          <w:rFonts w:ascii="Arial" w:hAnsi="Arial" w:cs="Arial"/>
+        </w:rPr>
+        <w:t xml:space="preserve">. Os arquitetos aproveitam a integração nativa com o ecossistema Microsoft para soluções híbridas, utilizando o </w:t>
       </w:r>
       <w:r>
         <w:rPr>
@@ -1014,27 +750,13 @@
           <w:b/>
           <w:bCs/>
         </w:rPr>
-        <w:t>Segurança</w:t>
-      </w:r>
-      <w:r>
-        <w:rPr>
-          <w:rFonts w:ascii="Arial" w:hAnsi="Arial" w:cs="Arial"/>
-        </w:rPr>
-        <w:t xml:space="preserve"> (fortemente ligada ao Azure Active </w:t>
-      </w:r>
-      <w:proofErr w:type="spellStart"/>
-      <w:r>
-        <w:rPr>
-          <w:rFonts w:ascii="Arial" w:hAnsi="Arial" w:cs="Arial"/>
-        </w:rPr>
-        <w:t>Directory</w:t>
-      </w:r>
-      <w:proofErr w:type="spellEnd"/>
-      <w:r>
-        <w:rPr>
-          <w:rFonts w:ascii="Arial" w:hAnsi="Arial" w:cs="Arial"/>
-        </w:rPr>
-        <w:t xml:space="preserve">), </w:t>
+        <w:t>Azure Arc</w:t>
+      </w:r>
+      <w:r>
+        <w:rPr>
+          <w:rFonts w:ascii="Arial" w:hAnsi="Arial" w:cs="Arial"/>
+        </w:rPr>
+        <w:t xml:space="preserve"> para conectar recursos locais à nuvem, e empregam serviços modernos como </w:t>
       </w:r>
       <w:r>
         <w:rPr>
@@ -1042,13 +764,13 @@
           <w:b/>
           <w:bCs/>
         </w:rPr>
-        <w:t>Otimização de Custos</w:t>
-      </w:r>
-      <w:r>
-        <w:rPr>
-          <w:rFonts w:ascii="Arial" w:hAnsi="Arial" w:cs="Arial"/>
-        </w:rPr>
-        <w:t xml:space="preserve">, </w:t>
+        <w:t>Azure Functions</w:t>
+      </w:r>
+      <w:r>
+        <w:rPr>
+          <w:rFonts w:ascii="Arial" w:hAnsi="Arial" w:cs="Arial"/>
+        </w:rPr>
+        <w:t xml:space="preserve"> para Serverless e </w:t>
       </w:r>
       <w:r>
         <w:rPr>
@@ -1056,13 +778,13 @@
           <w:b/>
           <w:bCs/>
         </w:rPr>
-        <w:t>Excelência Operacional</w:t>
-      </w:r>
-      <w:r>
-        <w:rPr>
-          <w:rFonts w:ascii="Arial" w:hAnsi="Arial" w:cs="Arial"/>
-        </w:rPr>
-        <w:t xml:space="preserve"> e </w:t>
+        <w:t>Azure Kubernetes Service (AKS)</w:t>
+      </w:r>
+      <w:r>
+        <w:rPr>
+          <w:rFonts w:ascii="Arial" w:hAnsi="Arial" w:cs="Arial"/>
+        </w:rPr>
+        <w:t xml:space="preserve"> para orquestração de contêineres. Como principal vantagem, o Azure destaca-se pela </w:t>
       </w:r>
       <w:r>
         <w:rPr>
@@ -1070,13 +792,13 @@
           <w:b/>
           <w:bCs/>
         </w:rPr>
-        <w:t>Eficiência de Desempenho</w:t>
-      </w:r>
-      <w:r>
-        <w:rPr>
-          <w:rFonts w:ascii="Arial" w:hAnsi="Arial" w:cs="Arial"/>
-        </w:rPr>
-        <w:t xml:space="preserve">. Os arquitetos aproveitam a integração nativa com o ecossistema Microsoft para soluções híbridas, utilizando o </w:t>
+        <w:t>integração perfeita</w:t>
+      </w:r>
+      <w:r>
+        <w:rPr>
+          <w:rFonts w:ascii="Arial" w:hAnsi="Arial" w:cs="Arial"/>
+        </w:rPr>
+        <w:t xml:space="preserve"> com produtos Microsoft já existentes nas empresas; no entanto, o grande volume de serviços e as múltiplas opções de precificação podem gerar </w:t>
       </w:r>
       <w:r>
         <w:rPr>
@@ -1084,114 +806,6 @@
           <w:b/>
           <w:bCs/>
         </w:rPr>
-        <w:t xml:space="preserve">Azure </w:t>
-      </w:r>
-      <w:proofErr w:type="spellStart"/>
-      <w:r>
-        <w:rPr>
-          <w:rFonts w:ascii="Arial" w:hAnsi="Arial" w:cs="Arial"/>
-          <w:b/>
-          <w:bCs/>
-        </w:rPr>
-        <w:t>Arc</w:t>
-      </w:r>
-      <w:proofErr w:type="spellEnd"/>
-      <w:r>
-        <w:rPr>
-          <w:rFonts w:ascii="Arial" w:hAnsi="Arial" w:cs="Arial"/>
-        </w:rPr>
-        <w:t xml:space="preserve"> para conectar recursos locais à nuvem, e empregam serviços modernos como </w:t>
-      </w:r>
-      <w:r>
-        <w:rPr>
-          <w:rFonts w:ascii="Arial" w:hAnsi="Arial" w:cs="Arial"/>
-          <w:b/>
-          <w:bCs/>
-        </w:rPr>
-        <w:t xml:space="preserve">Azure </w:t>
-      </w:r>
-      <w:proofErr w:type="spellStart"/>
-      <w:r>
-        <w:rPr>
-          <w:rFonts w:ascii="Arial" w:hAnsi="Arial" w:cs="Arial"/>
-          <w:b/>
-          <w:bCs/>
-        </w:rPr>
-        <w:t>Functions</w:t>
-      </w:r>
-      <w:proofErr w:type="spellEnd"/>
-      <w:r>
-        <w:rPr>
-          <w:rFonts w:ascii="Arial" w:hAnsi="Arial" w:cs="Arial"/>
-        </w:rPr>
-        <w:t xml:space="preserve"> para </w:t>
-      </w:r>
-      <w:proofErr w:type="spellStart"/>
-      <w:r>
-        <w:rPr>
-          <w:rFonts w:ascii="Arial" w:hAnsi="Arial" w:cs="Arial"/>
-        </w:rPr>
-        <w:t>Serverless</w:t>
-      </w:r>
-      <w:proofErr w:type="spellEnd"/>
-      <w:r>
-        <w:rPr>
-          <w:rFonts w:ascii="Arial" w:hAnsi="Arial" w:cs="Arial"/>
-        </w:rPr>
-        <w:t xml:space="preserve"> e </w:t>
-      </w:r>
-      <w:r>
-        <w:rPr>
-          <w:rFonts w:ascii="Arial" w:hAnsi="Arial" w:cs="Arial"/>
-          <w:b/>
-          <w:bCs/>
-        </w:rPr>
-        <w:t xml:space="preserve">Azure </w:t>
-      </w:r>
-      <w:proofErr w:type="spellStart"/>
-      <w:r>
-        <w:rPr>
-          <w:rFonts w:ascii="Arial" w:hAnsi="Arial" w:cs="Arial"/>
-          <w:b/>
-          <w:bCs/>
-        </w:rPr>
-        <w:t>Kubernetes</w:t>
-      </w:r>
-      <w:proofErr w:type="spellEnd"/>
-      <w:r>
-        <w:rPr>
-          <w:rFonts w:ascii="Arial" w:hAnsi="Arial" w:cs="Arial"/>
-          <w:b/>
-          <w:bCs/>
-        </w:rPr>
-        <w:t xml:space="preserve"> Service (AKS)</w:t>
-      </w:r>
-      <w:r>
-        <w:rPr>
-          <w:rFonts w:ascii="Arial" w:hAnsi="Arial" w:cs="Arial"/>
-        </w:rPr>
-        <w:t xml:space="preserve"> para orquestração de contêineres. Como principal vantagem, o Azure destaca-se pela </w:t>
-      </w:r>
-      <w:r>
-        <w:rPr>
-          <w:rFonts w:ascii="Arial" w:hAnsi="Arial" w:cs="Arial"/>
-          <w:b/>
-          <w:bCs/>
-        </w:rPr>
-        <w:t>integração perfeita</w:t>
-      </w:r>
-      <w:r>
-        <w:rPr>
-          <w:rFonts w:ascii="Arial" w:hAnsi="Arial" w:cs="Arial"/>
-        </w:rPr>
-        <w:t xml:space="preserve"> com produtos Microsoft já existentes nas empresas; no entanto, o grande volume de serviços e as múltiplas opções de precificação podem gerar </w:t>
-      </w:r>
-      <w:r>
-        <w:rPr>
-          <w:rFonts w:ascii="Arial" w:hAnsi="Arial" w:cs="Arial"/>
-          <w:b/>
-          <w:bCs/>
-        </w:rPr>
         <w:t>complexidade</w:t>
       </w:r>
       <w:r>
@@ -1200,13 +814,12 @@
         </w:rPr>
         <w:t xml:space="preserve"> no controle e otimização de custos para os usuários.</w:t>
       </w:r>
-    </w:p>
-    <w:p>
-      <w:pPr>
-        <w:rPr>
-          <w:rFonts w:ascii="Arial" w:hAnsi="Arial" w:cs="Arial"/>
-        </w:rPr>
-      </w:pPr>
+      <w:r>
+        <w:rPr>
+          <w:rFonts w:ascii="Arial" w:hAnsi="Arial" w:cs="Arial"/>
+        </w:rPr>
+        <w:t>.</w:t>
+      </w:r>
     </w:p>
     <w:sectPr>
       <w:pgSz w:w="11906" w:h="16838"/>

</xml_diff>